<commit_message>
deleted un needed file and updated others
</commit_message>
<xml_diff>
--- a/Final-Year-Project/Report/Resources/References.docx
+++ b/Final-Year-Project/Report/Resources/References.docx
@@ -397,98 +397,139 @@
           <w:u w:val="none"/>
         </w:rPr>
       </w:pPr>
+    </w:p>
+    <w:p>
+      <w:pPr>
+        <w:rPr>
+          <w:rStyle w:val="Hyperlink"/>
+        </w:rPr>
+      </w:pPr>
+    </w:p>
+    <w:p>
+      <w:r>
+        <w:t>(lit review)</w:t>
+      </w:r>
+    </w:p>
+    <w:p>
+      <w:r>
+        <w:t>Brew UK starter brewing kit</w:t>
+      </w:r>
+    </w:p>
+    <w:p>
+      <w:hyperlink r:id="rId14" w:history="1">
+        <w:r>
+          <w:rPr>
+            <w:rStyle w:val="Hyperlink"/>
+          </w:rPr>
+          <w:t>https://www.brewuk.co.uk/complete-woodfordes-starter-equipment-set.html</w:t>
+        </w:r>
+      </w:hyperlink>
+    </w:p>
+    <w:p>
+      <w:r>
+        <w:t>The home brew shop starter brewing kit</w:t>
+      </w:r>
+    </w:p>
+    <w:p>
+      <w:hyperlink r:id="rId15" w:history="1">
+        <w:r>
+          <w:rPr>
+            <w:rStyle w:val="Hyperlink"/>
+          </w:rPr>
+          <w:t>https://www.the-home-brew-shop.co.uk/acatalog/Beer_Starter_Kit_With_Barrel_Equipment_Only.html</w:t>
+        </w:r>
+      </w:hyperlink>
+    </w:p>
+    <w:p>
+      <w:r>
+        <w:t>Beer buddy just add water beer brewing kit</w:t>
+      </w:r>
+    </w:p>
+    <w:p>
+      <w:hyperlink r:id="rId16" w:history="1">
+        <w:r>
+          <w:rPr>
+            <w:rStyle w:val="Hyperlink"/>
+          </w:rPr>
+          <w:t>https://www.amazon.co.uk/Brew-Buddy-Beer-Pints-Starter/dp/B001C54KQW/ref=sr_1_5?s=kitchen&amp;ie=UTF8&amp;qid=1542641698&amp;sr=1-5&amp;keywords=brew+buddy</w:t>
+        </w:r>
+      </w:hyperlink>
+    </w:p>
+    <w:p/>
+    <w:p>
+      <w:r>
+        <w:t>Article on brewing by the guardian</w:t>
+      </w:r>
+    </w:p>
+    <w:p>
+      <w:hyperlink r:id="rId17" w:history="1">
+        <w:r>
+          <w:rPr>
+            <w:rStyle w:val="Hyperlink"/>
+          </w:rPr>
+          <w:t>https://www.theguardian.com/lifeandstyle/wordofmouth/2014/aug/28/homebrewing-hobby-craft-beer-uk</w:t>
+        </w:r>
+      </w:hyperlink>
+    </w:p>
+    <w:p>
+      <w:r>
+        <w:t xml:space="preserve">Article by business insider </w:t>
+      </w:r>
+    </w:p>
+    <w:p>
+      <w:hyperlink r:id="rId18" w:anchor="the-best-home-brew-beer-kit-overall-1" w:history="1">
+        <w:r>
+          <w:rPr>
+            <w:rStyle w:val="Hyperlink"/>
+          </w:rPr>
+          <w:t>http://uk.businessinsider.com/best-beer-brewing-kit/#the-best-home-brew-beer-kit-overall-1</w:t>
+        </w:r>
+      </w:hyperlink>
+    </w:p>
+    <w:p>
+      <w:r>
+        <w:t>Competitor boards for this project</w:t>
+      </w:r>
+    </w:p>
+    <w:p>
+      <w:r>
+        <w:t>STM32F103C8T6 development board</w:t>
+      </w:r>
+    </w:p>
+    <w:p>
+      <w:hyperlink r:id="rId19" w:history="1">
+        <w:r>
+          <w:rPr>
+            <w:rStyle w:val="Hyperlink"/>
+          </w:rPr>
+          <w:t>https://www.aliexpress.com/item/STM32F103C8T6-ARM-STM32-Minimum-System-Development-Board-Module-for-arduino-DIY-KIT/32918062954.html</w:t>
+        </w:r>
+      </w:hyperlink>
+    </w:p>
+    <w:p>
+      <w:r>
+        <w:t>ST link for STM32F103C8T6</w:t>
+      </w:r>
+    </w:p>
+    <w:p>
+      <w:pPr>
+        <w:rPr>
+          <w:rStyle w:val="Hyperlink"/>
+        </w:rPr>
+      </w:pPr>
+      <w:hyperlink r:id="rId20" w:history="1">
+        <w:r>
+          <w:rPr>
+            <w:rStyle w:val="Hyperlink"/>
+          </w:rPr>
+          <w:t>https://www.aliexpress.com/item/1PC-mini-ST-LINK-V2-ST-LINK-STLINK-STM8-STM32-emulator-download-super-protection/32699249520.html</w:t>
+        </w:r>
+      </w:hyperlink>
+    </w:p>
+    <w:p>
       <w:bookmarkStart w:id="0" w:name="_GoBack"/>
       <w:bookmarkEnd w:id="0"/>
     </w:p>
-    <w:p>
-      <w:pPr>
-        <w:rPr>
-          <w:rStyle w:val="Hyperlink"/>
-        </w:rPr>
-      </w:pPr>
-    </w:p>
-    <w:p>
-      <w:r>
-        <w:t>(lit review)</w:t>
-      </w:r>
-    </w:p>
-    <w:p>
-      <w:r>
-        <w:t>Brew UK starter brewing kit</w:t>
-      </w:r>
-    </w:p>
-    <w:p>
-      <w:hyperlink r:id="rId14" w:history="1">
-        <w:r>
-          <w:rPr>
-            <w:rStyle w:val="Hyperlink"/>
-          </w:rPr>
-          <w:t>https://www.brewuk.co.uk/complete-woodfordes-starter-equipment-set.html</w:t>
-        </w:r>
-      </w:hyperlink>
-    </w:p>
-    <w:p>
-      <w:r>
-        <w:t>The home brew shop starter brewing kit</w:t>
-      </w:r>
-    </w:p>
-    <w:p>
-      <w:hyperlink r:id="rId15" w:history="1">
-        <w:r>
-          <w:rPr>
-            <w:rStyle w:val="Hyperlink"/>
-          </w:rPr>
-          <w:t>https://www.the-home-brew-shop.co.uk/acatalog/Beer_Starter_Kit_With_Barrel_Equipment_Only.html</w:t>
-        </w:r>
-      </w:hyperlink>
-    </w:p>
-    <w:p>
-      <w:r>
-        <w:t>Beer buddy just add water beer brewing kit</w:t>
-      </w:r>
-    </w:p>
-    <w:p>
-      <w:hyperlink r:id="rId16" w:history="1">
-        <w:r>
-          <w:rPr>
-            <w:rStyle w:val="Hyperlink"/>
-          </w:rPr>
-          <w:t>https://www.amazon.co.uk/Brew-Buddy-Beer-Pints-Starter/dp/B001C54KQW/ref=sr_1_5?s=kitchen&amp;ie=UTF8&amp;qid=1542641698&amp;sr=1-5&amp;keywords=brew+buddy</w:t>
-        </w:r>
-      </w:hyperlink>
-    </w:p>
-    <w:p/>
-    <w:p>
-      <w:r>
-        <w:t>Article on brewing by the guardian</w:t>
-      </w:r>
-    </w:p>
-    <w:p>
-      <w:hyperlink r:id="rId17" w:history="1">
-        <w:r>
-          <w:rPr>
-            <w:rStyle w:val="Hyperlink"/>
-          </w:rPr>
-          <w:t>https://www.theguardian.com/lifeandstyle/wordofmouth/2014/aug/28/homebrewing-hobby-craft-beer-uk</w:t>
-        </w:r>
-      </w:hyperlink>
-    </w:p>
-    <w:p>
-      <w:r>
-        <w:t xml:space="preserve">Article by business insider </w:t>
-      </w:r>
-    </w:p>
-    <w:p>
-      <w:hyperlink r:id="rId18" w:anchor="the-best-home-brew-beer-kit-overall-1" w:history="1">
-        <w:r>
-          <w:rPr>
-            <w:rStyle w:val="Hyperlink"/>
-          </w:rPr>
-          <w:t>http://uk.businessinsider.com/best-beer-brewing-kit/#the-best-home-brew-beer-kit-overall-1</w:t>
-        </w:r>
-      </w:hyperlink>
-    </w:p>
-    <w:p/>
     <w:sectPr>
       <w:pgSz w:w="11906" w:h="16838"/>
       <w:pgMar w:top="1440" w:right="1440" w:bottom="1440" w:left="1440" w:header="708" w:footer="708" w:gutter="0"/>

</xml_diff>

<commit_message>
added webserver code and updated references
</commit_message>
<xml_diff>
--- a/Final-Year-Project/Report/Resources/References.docx
+++ b/Final-Year-Project/Report/Resources/References.docx
@@ -603,6 +603,88 @@
           <w:rFonts w:ascii="Arial" w:hAnsi="Arial" w:cs="Arial"/>
         </w:rPr>
         <w:t>19</w:t>
+      </w:r>
+    </w:p>
+    <w:p>
+      <w:pPr>
+        <w:rPr>
+          <w:rFonts w:ascii="Arial" w:hAnsi="Arial" w:cs="Arial"/>
+        </w:rPr>
+      </w:pPr>
+      <w:r>
+        <w:rPr>
+          <w:rFonts w:ascii="Arial" w:hAnsi="Arial" w:cs="Arial"/>
+        </w:rPr>
+        <w:t xml:space="preserve">Arduino and Node.js via serial port </w:t>
+      </w:r>
+      <w:r>
+        <w:rPr>
+          <w:rFonts w:ascii="Arial" w:hAnsi="Arial" w:cs="Arial"/>
+        </w:rPr>
+        <w:t>Sep 19, 2018</w:t>
+      </w:r>
+      <w:r>
+        <w:rPr>
+          <w:rFonts w:ascii="Arial" w:hAnsi="Arial" w:cs="Arial"/>
+        </w:rPr>
+        <w:t xml:space="preserve"> </w:t>
+      </w:r>
+      <w:r>
+        <w:rPr>
+          <w:rFonts w:ascii="Arial" w:hAnsi="Arial" w:cs="Arial"/>
+        </w:rPr>
+        <w:t>Gustavo Machado</w:t>
+      </w:r>
+      <w:r>
+        <w:rPr>
+          <w:rFonts w:ascii="Arial" w:hAnsi="Arial" w:cs="Arial"/>
+        </w:rPr>
+        <w:t xml:space="preserve"> </w:t>
+      </w:r>
+      <w:hyperlink r:id="rId22" w:history="1">
+        <w:r>
+          <w:rPr>
+            <w:rStyle w:val="Hyperlink"/>
+            <w:rFonts w:ascii="Arial" w:hAnsi="Arial" w:cs="Arial"/>
+          </w:rPr>
+          <w:t>https://medium.com/@machadogj/arduino-and-node-js-via-serial-port-bcf9691fab6a</w:t>
+        </w:r>
+      </w:hyperlink>
+      <w:r>
+        <w:rPr>
+          <w:rFonts w:ascii="Arial" w:hAnsi="Arial" w:cs="Arial"/>
+        </w:rPr>
+        <w:t xml:space="preserve"> </w:t>
+      </w:r>
+      <w:r>
+        <w:rPr>
+          <w:rFonts w:ascii="Arial" w:hAnsi="Arial" w:cs="Arial"/>
+        </w:rPr>
+        <w:t>viewed</w:t>
+      </w:r>
+      <w:r>
+        <w:rPr>
+          <w:rFonts w:ascii="Arial" w:hAnsi="Arial" w:cs="Arial"/>
+        </w:rPr>
+        <w:t xml:space="preserve"> </w:t>
+      </w:r>
+      <w:r>
+        <w:rPr>
+          <w:rFonts w:ascii="Arial" w:hAnsi="Arial" w:cs="Arial"/>
+        </w:rPr>
+        <w:t>o</w:t>
+      </w:r>
+      <w:r>
+        <w:rPr>
+          <w:rFonts w:ascii="Arial" w:hAnsi="Arial" w:cs="Arial"/>
+        </w:rPr>
+        <w:t xml:space="preserve">n </w:t>
+      </w:r>
+      <w:r>
+        <w:rPr>
+          <w:rFonts w:ascii="Arial" w:hAnsi="Arial" w:cs="Arial"/>
+        </w:rPr>
+        <w:t>09/02/19</w:t>
       </w:r>
     </w:p>
     <w:p>

</xml_diff>